<commit_message>
Introduction update. Added overview.
</commit_message>
<xml_diff>
--- a/deliverables/introduction_overview.docx
+++ b/deliverables/introduction_overview.docx
@@ -93,235 +93,310 @@
           <w:vertAlign w:val="superscript"/>
           <w:lang w:val="en-US"/>
         </w:rPr>
+        <w:t xml:space="preserve"> 2</w:t>
+      </w:r>
+      <w:r>
+        <w:rPr>
+          <w:lang w:val="en-US"/>
+        </w:rPr>
+        <w:t xml:space="preserve"> The engineering part is made easier by using biobricks</w:t>
+      </w:r>
+      <w:r>
+        <w:rPr>
+          <w:vertAlign w:val="superscript"/>
+          <w:lang w:val="en-US"/>
+        </w:rPr>
+        <w:t>3</w:t>
+      </w:r>
+      <w:r>
+        <w:rPr>
+          <w:lang w:val="en-US"/>
+        </w:rPr>
+        <w:t>. These “bricks”</w:t>
+      </w:r>
+      <w:r>
+        <w:rPr>
+          <w:lang w:val="en-US"/>
+        </w:rPr>
         <w:t xml:space="preserve"> </w:t>
       </w:r>
       <w:r>
         <w:rPr>
+          <w:lang w:val="en-US"/>
+        </w:rPr>
+        <w:t xml:space="preserve">are simple genetic circuits which provide a </w:t>
+      </w:r>
+      <w:r>
+        <w:rPr>
+          <w:lang w:val="en-US"/>
+        </w:rPr>
+        <w:t>basic</w:t>
+      </w:r>
+      <w:r>
+        <w:rPr>
+          <w:lang w:val="en-US"/>
+        </w:rPr>
+        <w:t xml:space="preserve"> functionality (for example the imitation of an OR </w:t>
+      </w:r>
+      <w:proofErr w:type="spellStart"/>
+      <w:r>
+        <w:rPr>
+          <w:lang w:val="en-US"/>
+        </w:rPr>
+        <w:t>or</w:t>
+      </w:r>
+      <w:proofErr w:type="spellEnd"/>
+      <w:r>
+        <w:rPr>
+          <w:lang w:val="en-US"/>
+        </w:rPr>
+        <w:t xml:space="preserve"> AND gate)</w:t>
+      </w:r>
+      <w:r>
+        <w:rPr>
+          <w:lang w:val="en-US"/>
+        </w:rPr>
+        <w:t xml:space="preserve"> and share a common interface</w:t>
+      </w:r>
+      <w:r>
+        <w:rPr>
+          <w:lang w:val="en-US"/>
+        </w:rPr>
+        <w:t>.</w:t>
+      </w:r>
+      <w:r>
+        <w:rPr>
+          <w:lang w:val="en-US"/>
+        </w:rPr>
+        <w:t xml:space="preserve"> By combining these </w:t>
+      </w:r>
+      <w:proofErr w:type="spellStart"/>
+      <w:r>
+        <w:rPr>
+          <w:lang w:val="en-US"/>
+        </w:rPr>
+        <w:t>bio</w:t>
+      </w:r>
+      <w:r>
+        <w:rPr>
+          <w:lang w:val="en-US"/>
+        </w:rPr>
+        <w:t>bricks</w:t>
+      </w:r>
+      <w:proofErr w:type="spellEnd"/>
+      <w:r>
+        <w:rPr>
+          <w:lang w:val="en-US"/>
+        </w:rPr>
+        <w:t>, a new biological systems can be engineered.</w:t>
+      </w:r>
+    </w:p>
+    <w:p>
+      <w:pPr>
+        <w:rPr>
+          <w:lang w:val="en-US"/>
+        </w:rPr>
+      </w:pPr>
+      <w:r>
+        <w:rPr>
+          <w:lang w:val="en-US"/>
+        </w:rPr>
+        <w:t>In its abstract form, this system can be visualized as a logical circuit, but in the organism the circuit corresponds with a group of molecules (proteins, genes, RNA) that react with each other. How</w:t>
+      </w:r>
+      <w:r>
+        <w:rPr>
+          <w:lang w:val="en-US"/>
+        </w:rPr>
+        <w:t xml:space="preserve"> (and if)</w:t>
+      </w:r>
+      <w:r>
+        <w:rPr>
+          <w:lang w:val="en-US"/>
+        </w:rPr>
+        <w:t xml:space="preserve"> they will react depends on many different elements, like the concentration and reaction speed of a </w:t>
+      </w:r>
+      <w:r>
+        <w:rPr>
+          <w:lang w:val="en-US"/>
+        </w:rPr>
+        <w:t>protein</w:t>
+      </w:r>
+      <w:r>
+        <w:rPr>
+          <w:lang w:val="en-US"/>
+        </w:rPr>
+        <w:t>. This reaction can be simulated using a (heavily) simplified model.</w:t>
+      </w:r>
+      <w:r>
+        <w:rPr>
           <w:vertAlign w:val="superscript"/>
           <w:lang w:val="en-US"/>
         </w:rPr>
+        <w:t xml:space="preserve"> 1</w:t>
+      </w:r>
+    </w:p>
+    <w:p>
+      <w:pPr>
+        <w:rPr>
+          <w:lang w:val="en-US"/>
+        </w:rPr>
+      </w:pPr>
+      <w:r>
+        <w:rPr>
+          <w:lang w:val="en-US"/>
+        </w:rPr>
+        <w:t xml:space="preserve">A logical circuit of </w:t>
+      </w:r>
+      <w:proofErr w:type="spellStart"/>
+      <w:r>
+        <w:rPr>
+          <w:lang w:val="en-US"/>
+        </w:rPr>
+        <w:t>biobricks</w:t>
+      </w:r>
+      <w:proofErr w:type="spellEnd"/>
+      <w:r>
+        <w:rPr>
+          <w:lang w:val="en-US"/>
+        </w:rPr>
+        <w:t xml:space="preserve"> can be defined using the System Biology Markup Language (SBML). SBML is a free and open interchange format for computer models of biological processes.</w:t>
+      </w:r>
+      <w:r>
+        <w:rPr>
+          <w:vertAlign w:val="superscript"/>
+          <w:lang w:val="en-US"/>
+        </w:rPr>
+        <w:t xml:space="preserve"> </w:t>
+      </w:r>
+      <w:r>
+        <w:rPr>
+          <w:vertAlign w:val="superscript"/>
+          <w:lang w:val="en-US"/>
+        </w:rPr>
+        <w:t>4</w:t>
+      </w:r>
+      <w:r>
+        <w:rPr>
+          <w:lang w:val="en-US"/>
+        </w:rPr>
+        <w:t xml:space="preserve"> </w:t>
+      </w:r>
+      <w:r>
+        <w:rPr>
+          <w:lang w:val="en-US"/>
+        </w:rPr>
+        <w:t>It is a widely supported format that continues to evolve and expand.</w:t>
+      </w:r>
+    </w:p>
+    <w:p>
+      <w:pPr>
+        <w:rPr>
+          <w:lang w:val="en-US"/>
+        </w:rPr>
+      </w:pPr>
+      <w:r>
+        <w:rPr>
+          <w:lang w:val="en-US"/>
+        </w:rPr>
+        <w:t xml:space="preserve">In this report, we will describe the design </w:t>
+      </w:r>
+      <w:r>
+        <w:rPr>
+          <w:lang w:val="en-US"/>
+        </w:rPr>
+        <w:t xml:space="preserve">of a visual modeling environment for synthetic biology, in which biotechnologists can design, simulate and validate a logical circuit built using </w:t>
+      </w:r>
+      <w:proofErr w:type="spellStart"/>
+      <w:r>
+        <w:rPr>
+          <w:lang w:val="en-US"/>
+        </w:rPr>
+        <w:t>biobricks</w:t>
+      </w:r>
+      <w:proofErr w:type="spellEnd"/>
+      <w:r>
+        <w:rPr>
+          <w:lang w:val="en-US"/>
+        </w:rPr>
+        <w:t xml:space="preserve">. </w:t>
+      </w:r>
+      <w:r>
+        <w:rPr>
+          <w:lang w:val="en-US"/>
+        </w:rPr>
+        <w:t xml:space="preserve">We will </w:t>
+      </w:r>
+      <w:r>
+        <w:rPr>
+          <w:lang w:val="en-US"/>
+        </w:rPr>
+        <w:t>clarif</w:t>
+      </w:r>
+      <w:r>
+        <w:rPr>
+          <w:lang w:val="en-US"/>
+        </w:rPr>
+        <w:t>y</w:t>
+      </w:r>
+      <w:r>
+        <w:rPr>
+          <w:lang w:val="en-US"/>
+        </w:rPr>
+        <w:t xml:space="preserve"> our proposed system</w:t>
+      </w:r>
+      <w:r>
+        <w:rPr>
+          <w:lang w:val="en-US"/>
+        </w:rPr>
+        <w:t xml:space="preserve"> using a list of requirements (2</w:t>
+      </w:r>
+      <w:r>
+        <w:rPr>
+          <w:lang w:val="en-US"/>
+        </w:rPr>
+        <w:t>.</w:t>
+      </w:r>
+      <w:r>
+        <w:rPr>
+          <w:lang w:val="en-US"/>
+        </w:rPr>
+        <w:t>2-2.4</w:t>
+      </w:r>
+      <w:r>
+        <w:rPr>
+          <w:lang w:val="en-US"/>
+        </w:rPr>
+        <w:t>), a few analysis models (</w:t>
+      </w:r>
+      <w:r>
+        <w:rPr>
+          <w:lang w:val="en-US"/>
+        </w:rPr>
         <w:t>2</w:t>
       </w:r>
       <w:r>
         <w:rPr>
           <w:lang w:val="en-US"/>
         </w:rPr>
-        <w:t xml:space="preserve"> The engineering part is made easier by using biobricks</w:t>
-      </w:r>
-      <w:r>
-        <w:rPr>
-          <w:vertAlign w:val="superscript"/>
-          <w:lang w:val="en-US"/>
-        </w:rPr>
-        <w:t>3</w:t>
-      </w:r>
-      <w:r>
-        <w:rPr>
-          <w:lang w:val="en-US"/>
-        </w:rPr>
-        <w:t>. These “bricks”</w:t>
-      </w:r>
-      <w:r>
-        <w:rPr>
-          <w:lang w:val="en-US"/>
-        </w:rPr>
-        <w:t xml:space="preserve"> </w:t>
-      </w:r>
-      <w:r>
-        <w:rPr>
-          <w:lang w:val="en-US"/>
-        </w:rPr>
-        <w:t xml:space="preserve">are simple genetic circuits which provide a </w:t>
-      </w:r>
-      <w:r>
-        <w:rPr>
-          <w:lang w:val="en-US"/>
-        </w:rPr>
-        <w:t>basic</w:t>
-      </w:r>
-      <w:r>
-        <w:rPr>
-          <w:lang w:val="en-US"/>
-        </w:rPr>
-        <w:t xml:space="preserve"> functionality (for example the imitation of an OR </w:t>
-      </w:r>
-      <w:proofErr w:type="spellStart"/>
-      <w:r>
-        <w:rPr>
-          <w:lang w:val="en-US"/>
-        </w:rPr>
-        <w:t>or</w:t>
-      </w:r>
-      <w:proofErr w:type="spellEnd"/>
-      <w:r>
-        <w:rPr>
-          <w:lang w:val="en-US"/>
-        </w:rPr>
-        <w:t xml:space="preserve"> AND gate)</w:t>
-      </w:r>
-      <w:r>
-        <w:rPr>
-          <w:lang w:val="en-US"/>
-        </w:rPr>
-        <w:t xml:space="preserve"> and share a common interface</w:t>
-      </w:r>
-      <w:r>
-        <w:rPr>
-          <w:lang w:val="en-US"/>
-        </w:rPr>
         <w:t>.</w:t>
       </w:r>
       <w:r>
         <w:rPr>
           <w:lang w:val="en-US"/>
         </w:rPr>
-        <w:t xml:space="preserve"> By combining these </w:t>
-      </w:r>
-      <w:proofErr w:type="spellStart"/>
-      <w:r>
-        <w:rPr>
-          <w:lang w:val="en-US"/>
-        </w:rPr>
-        <w:t>bio</w:t>
-      </w:r>
-      <w:r>
-        <w:rPr>
-          <w:lang w:val="en-US"/>
-        </w:rPr>
-        <w:t>bricks</w:t>
-      </w:r>
-      <w:proofErr w:type="spellEnd"/>
-      <w:r>
-        <w:rPr>
-          <w:lang w:val="en-US"/>
-        </w:rPr>
-        <w:t>, a new biological systems can be engineered.</w:t>
-      </w:r>
-    </w:p>
-    <w:p>
-      <w:pPr>
-        <w:rPr>
-          <w:lang w:val="en-US"/>
-        </w:rPr>
-      </w:pPr>
-      <w:r>
-        <w:rPr>
-          <w:lang w:val="en-US"/>
-        </w:rPr>
-        <w:t>In its abstract form, this system can be visualized as a logical circuit, but in the organism the circuit corresponds with a group of molecules (proteins, genes, RNA) that react with each other. How</w:t>
-      </w:r>
-      <w:r>
-        <w:rPr>
-          <w:lang w:val="en-US"/>
-        </w:rPr>
-        <w:t xml:space="preserve"> (and if)</w:t>
-      </w:r>
-      <w:r>
-        <w:rPr>
-          <w:lang w:val="en-US"/>
-        </w:rPr>
-        <w:t xml:space="preserve"> they will react depends on many different elements, like the concentration and reaction speed of a </w:t>
-      </w:r>
-      <w:r>
-        <w:rPr>
-          <w:lang w:val="en-US"/>
-        </w:rPr>
-        <w:t>protein</w:t>
-      </w:r>
-      <w:r>
-        <w:rPr>
-          <w:lang w:val="en-US"/>
-        </w:rPr>
-        <w:t>. This reaction can be simulated using a (heavily) simplified model.</w:t>
-      </w:r>
-      <w:r>
-        <w:rPr>
-          <w:vertAlign w:val="superscript"/>
-          <w:lang w:val="en-US"/>
-        </w:rPr>
-        <w:t xml:space="preserve"> </w:t>
-      </w:r>
-      <w:r>
-        <w:rPr>
-          <w:vertAlign w:val="superscript"/>
-          <w:lang w:val="en-US"/>
-        </w:rPr>
-        <w:t>1</w:t>
-      </w:r>
-    </w:p>
-    <w:p>
-      <w:pPr>
-        <w:rPr>
-          <w:lang w:val="en-US"/>
-        </w:rPr>
-      </w:pPr>
-      <w:r>
-        <w:rPr>
-          <w:lang w:val="en-US"/>
-        </w:rPr>
-        <w:t xml:space="preserve">In this report, we will describe the design </w:t>
-      </w:r>
-      <w:r>
-        <w:rPr>
-          <w:lang w:val="en-US"/>
-        </w:rPr>
-        <w:t xml:space="preserve">of a visual modeling environment for synthetic biology, in which biotechnologists can design, simulate and validate a logical circuit built using </w:t>
-      </w:r>
-      <w:proofErr w:type="spellStart"/>
-      <w:r>
-        <w:rPr>
-          <w:lang w:val="en-US"/>
-        </w:rPr>
-        <w:t>biobricks</w:t>
-      </w:r>
-      <w:proofErr w:type="spellEnd"/>
-      <w:r>
-        <w:rPr>
-          <w:lang w:val="en-US"/>
-        </w:rPr>
-        <w:t xml:space="preserve">. </w:t>
-      </w:r>
-      <w:r>
-        <w:rPr>
-          <w:lang w:val="en-US"/>
-        </w:rPr>
-        <w:t xml:space="preserve">We will </w:t>
-      </w:r>
-      <w:r>
-        <w:rPr>
-          <w:lang w:val="en-US"/>
-        </w:rPr>
-        <w:t>clarif</w:t>
-      </w:r>
-      <w:r>
-        <w:rPr>
-          <w:lang w:val="en-US"/>
-        </w:rPr>
-        <w:t>y</w:t>
-      </w:r>
-      <w:r>
-        <w:rPr>
-          <w:lang w:val="en-US"/>
-        </w:rPr>
-        <w:t xml:space="preserve"> our proposed system</w:t>
-      </w:r>
-      <w:r>
-        <w:rPr>
-          <w:lang w:val="en-US"/>
-        </w:rPr>
-        <w:t xml:space="preserve"> using a list of requirements (2</w:t>
-      </w:r>
-      <w:r>
-        <w:rPr>
-          <w:lang w:val="en-US"/>
-        </w:rPr>
-        <w:t>.1), a few analysis models (</w:t>
-      </w:r>
-      <w:r>
-        <w:rPr>
-          <w:lang w:val="en-US"/>
-        </w:rPr>
-        <w:t>2</w:t>
+        <w:t>5</w:t>
+      </w:r>
+      <w:r>
+        <w:rPr>
+          <w:lang w:val="en-US"/>
+        </w:rPr>
+        <w:t>)</w:t>
+      </w:r>
+      <w:r>
+        <w:rPr>
+          <w:lang w:val="en-US"/>
+        </w:rPr>
+        <w:t>, a business object model (2</w:t>
       </w:r>
       <w:r>
         <w:rPr>
@@ -333,19 +408,19 @@
         <w:rPr>
           <w:lang w:val="en-US"/>
         </w:rPr>
-        <w:t>4</w:t>
-      </w:r>
-      <w:r>
-        <w:rPr>
-          <w:lang w:val="en-US"/>
-        </w:rPr>
-        <w:t>)</w:t>
-      </w:r>
-      <w:r>
-        <w:rPr>
-          <w:lang w:val="en-US"/>
-        </w:rPr>
-        <w:t>, a business object model (2</w:t>
+        <w:t>6</w:t>
+      </w:r>
+      <w:r>
+        <w:rPr>
+          <w:lang w:val="en-US"/>
+        </w:rPr>
+        <w:t xml:space="preserve">), </w:t>
+      </w:r>
+      <w:r>
+        <w:rPr>
+          <w:lang w:val="en-US"/>
+        </w:rPr>
+        <w:t>a few dynamic models (2</w:t>
       </w:r>
       <w:r>
         <w:rPr>
@@ -357,19 +432,19 @@
         <w:rPr>
           <w:lang w:val="en-US"/>
         </w:rPr>
-        <w:t>5</w:t>
-      </w:r>
-      <w:r>
-        <w:rPr>
-          <w:lang w:val="en-US"/>
-        </w:rPr>
-        <w:t xml:space="preserve">), </w:t>
-      </w:r>
-      <w:r>
-        <w:rPr>
-          <w:lang w:val="en-US"/>
-        </w:rPr>
-        <w:t>a few dynamic models (2</w:t>
+        <w:t>7</w:t>
+      </w:r>
+      <w:r>
+        <w:rPr>
+          <w:lang w:val="en-US"/>
+        </w:rPr>
+        <w:t>) and a preliminary drawing</w:t>
+      </w:r>
+      <w:r>
+        <w:rPr>
+          <w:lang w:val="en-US"/>
+        </w:rPr>
+        <w:t xml:space="preserve"> of the interface (2</w:t>
       </w:r>
       <w:r>
         <w:rPr>
@@ -381,31 +456,7 @@
         <w:rPr>
           <w:lang w:val="en-US"/>
         </w:rPr>
-        <w:t>6</w:t>
-      </w:r>
-      <w:r>
-        <w:rPr>
-          <w:lang w:val="en-US"/>
-        </w:rPr>
-        <w:t>) and a preliminary drawing</w:t>
-      </w:r>
-      <w:r>
-        <w:rPr>
-          <w:lang w:val="en-US"/>
-        </w:rPr>
-        <w:t xml:space="preserve"> of the interface (2</w:t>
-      </w:r>
-      <w:r>
-        <w:rPr>
-          <w:lang w:val="en-US"/>
-        </w:rPr>
-        <w:t>.</w:t>
-      </w:r>
-      <w:r>
-        <w:rPr>
-          <w:lang w:val="en-US"/>
-        </w:rPr>
-        <w:t>7</w:t>
+        <w:t>8</w:t>
       </w:r>
       <w:r>
         <w:rPr>
@@ -473,19 +524,7 @@
         <w:rPr>
           <w:lang w:val="en-US"/>
         </w:rPr>
-        <w:t>(</w:t>
-      </w:r>
-      <w:r>
-        <w:rPr>
-          <w:lang w:val="en-US"/>
-        </w:rPr>
-        <w:t xml:space="preserve">Dick </w:t>
-      </w:r>
-      <w:r>
-        <w:rPr>
-          <w:lang w:val="en-US"/>
-        </w:rPr>
-        <w:t xml:space="preserve">de </w:t>
+        <w:t xml:space="preserve">(Dick de </w:t>
       </w:r>
       <w:proofErr w:type="spellStart"/>
       <w:r>
@@ -506,13 +545,7 @@
         <w:rPr>
           <w:lang w:val="en-US"/>
         </w:rPr>
-        <w:t>Reind</w:t>
-      </w:r>
-      <w:r>
-        <w:rPr>
-          <w:lang w:val="en-US"/>
-        </w:rPr>
-        <w:t>ers</w:t>
+        <w:t>Reinders</w:t>
       </w:r>
       <w:proofErr w:type="spellEnd"/>
       <w:r>
@@ -551,19 +584,7 @@
         <w:rPr>
           <w:lang w:val="en-US"/>
         </w:rPr>
-        <w:t xml:space="preserve"> kickoff (</w:t>
-      </w:r>
-      <w:r>
-        <w:rPr>
-          <w:lang w:val="en-US"/>
-        </w:rPr>
-        <w:t xml:space="preserve">Dick </w:t>
-      </w:r>
-      <w:r>
-        <w:rPr>
-          <w:lang w:val="en-US"/>
-        </w:rPr>
-        <w:t xml:space="preserve">de </w:t>
+        <w:t xml:space="preserve"> kickoff (Dick de </w:t>
       </w:r>
       <w:proofErr w:type="spellStart"/>
       <w:r>
@@ -584,13 +605,7 @@
         <w:rPr>
           <w:lang w:val="en-US"/>
         </w:rPr>
-        <w:t>Reind</w:t>
-      </w:r>
-      <w:r>
-        <w:rPr>
-          <w:lang w:val="en-US"/>
-        </w:rPr>
-        <w:t>ers</w:t>
+        <w:t>Reinders</w:t>
       </w:r>
       <w:proofErr w:type="spellEnd"/>
       <w:r>
@@ -612,8 +627,49 @@
         </w:rPr>
       </w:pPr>
       <w:r>
+        <w:rPr>
+          <w:lang w:val="en-US"/>
+        </w:rPr>
         <w:t>http://biobricks.org/</w:t>
       </w:r>
+    </w:p>
+    <w:p>
+      <w:pPr>
+        <w:pStyle w:val="Lijstalinea"/>
+        <w:numPr>
+          <w:ilvl w:val="0"/>
+          <w:numId w:val="1"/>
+        </w:numPr>
+        <w:rPr>
+          <w:lang w:val="en-US"/>
+        </w:rPr>
+      </w:pPr>
+      <w:r>
+        <w:rPr>
+          <w:lang w:val="en-US"/>
+        </w:rPr>
+        <w:t>http://sbml.org/</w:t>
+      </w:r>
+      <w:r>
+        <w:rPr>
+          <w:lang w:val="en-US"/>
+        </w:rPr>
+        <w:t>M</w:t>
+      </w:r>
+      <w:r>
+        <w:rPr>
+          <w:lang w:val="en-US"/>
+        </w:rPr>
+        <w:t>ain_Page</w:t>
+      </w:r>
+    </w:p>
+    <w:p>
+      <w:pPr>
+        <w:pStyle w:val="Lijstalinea"/>
+        <w:rPr>
+          <w:lang w:val="en-US"/>
+        </w:rPr>
+      </w:pPr>
     </w:p>
     <w:p>
       <w:pPr>
@@ -676,13 +732,181 @@
           <w:lang w:val="en-US"/>
         </w:rPr>
       </w:pPr>
-    </w:p>
-    <w:p>
-      <w:pPr>
-        <w:rPr>
-          <w:lang w:val="en-US"/>
-        </w:rPr>
-      </w:pPr>
+      <w:r>
+        <w:rPr>
+          <w:lang w:val="en-US"/>
+        </w:rPr>
+        <w:t xml:space="preserve">We have made up a list of requirements which answer the following questions. </w:t>
+      </w:r>
+      <w:r>
+        <w:rPr>
+          <w:lang w:val="en-US"/>
+        </w:rPr>
+        <w:t xml:space="preserve"> What does the application have to do? What doesn't belong in the basic functionality? What kind of programming language will we use to develop this program and when is it due? First we will go into detail on functional requirements</w:t>
+      </w:r>
+      <w:r>
+        <w:rPr>
+          <w:lang w:val="en-US"/>
+        </w:rPr>
+        <w:t xml:space="preserve"> (2.2)</w:t>
+      </w:r>
+      <w:r>
+        <w:rPr>
+          <w:lang w:val="en-US"/>
+        </w:rPr>
+        <w:t>, so what does the program do? Secondly, we will discuss non-functional requirements</w:t>
+      </w:r>
+      <w:r>
+        <w:rPr>
+          <w:lang w:val="en-US"/>
+        </w:rPr>
+        <w:t xml:space="preserve"> (2.3)</w:t>
+      </w:r>
+      <w:r>
+        <w:rPr>
+          <w:lang w:val="en-US"/>
+        </w:rPr>
+        <w:t xml:space="preserve">. These </w:t>
+      </w:r>
+      <w:r>
+        <w:rPr>
+          <w:lang w:val="en-US"/>
+        </w:rPr>
+        <w:t>answer</w:t>
+      </w:r>
+      <w:r>
+        <w:rPr>
+          <w:lang w:val="en-US"/>
+        </w:rPr>
+        <w:t xml:space="preserve"> questions like: What programming language will we use, but also how we will increase the usability of the application. Finally we will have a look at constraints</w:t>
+      </w:r>
+      <w:r>
+        <w:rPr>
+          <w:lang w:val="en-US"/>
+        </w:rPr>
+        <w:t xml:space="preserve"> (2.4)</w:t>
+      </w:r>
+      <w:r>
+        <w:rPr>
+          <w:lang w:val="en-US"/>
+        </w:rPr>
+        <w:t>.</w:t>
+      </w:r>
+    </w:p>
+    <w:p>
+      <w:pPr>
+        <w:rPr>
+          <w:lang w:val="en-US"/>
+        </w:rPr>
+      </w:pPr>
+      <w:r>
+        <w:rPr>
+          <w:lang w:val="en-US"/>
+        </w:rPr>
+        <w:t>Following the requirements we will specify a few use case models</w:t>
+      </w:r>
+      <w:r>
+        <w:rPr>
+          <w:lang w:val="en-US"/>
+        </w:rPr>
+        <w:t xml:space="preserve"> (2.5)</w:t>
+      </w:r>
+      <w:r>
+        <w:rPr>
+          <w:lang w:val="en-US"/>
+        </w:rPr>
+        <w:t xml:space="preserve">. These models describe specific scenarios </w:t>
+      </w:r>
+      <w:r>
+        <w:rPr>
+          <w:lang w:val="en-US"/>
+        </w:rPr>
+        <w:t>of</w:t>
+      </w:r>
+      <w:r>
+        <w:rPr>
+          <w:lang w:val="en-US"/>
+        </w:rPr>
+        <w:t xml:space="preserve"> the program, what steps the user has to take to reach a goal and how the system should react to these steps. The main scenarios we will specify are loading/saving, modeling </w:t>
+      </w:r>
+      <w:r>
+        <w:rPr>
+          <w:lang w:val="en-US"/>
+        </w:rPr>
+        <w:t>and simulating. Dynamic models such as sequence diagrams and activity diagrams will visualize the steps and interaction of the user and system in chapter 2.7.</w:t>
+      </w:r>
+    </w:p>
+    <w:p>
+      <w:pPr>
+        <w:rPr>
+          <w:lang w:val="en-US"/>
+        </w:rPr>
+      </w:pPr>
+      <w:r>
+        <w:rPr>
+          <w:lang w:val="en-US"/>
+        </w:rPr>
+        <w:t xml:space="preserve">Our business object model (2.5) will clarify the key concepts and their roles of our application. It will give a simplified overview of how proteins, </w:t>
+      </w:r>
+      <w:proofErr w:type="spellStart"/>
+      <w:r>
+        <w:rPr>
+          <w:lang w:val="en-US"/>
+        </w:rPr>
+        <w:t>biobricks</w:t>
+      </w:r>
+      <w:proofErr w:type="spellEnd"/>
+      <w:r>
+        <w:rPr>
+          <w:lang w:val="en-US"/>
+        </w:rPr>
+        <w:t xml:space="preserve"> and </w:t>
+      </w:r>
+      <w:r>
+        <w:rPr>
+          <w:lang w:val="en-US"/>
+        </w:rPr>
+        <w:t>the System Biology Markup Language (SBML)</w:t>
+      </w:r>
+      <w:r>
+        <w:rPr>
+          <w:lang w:val="en-US"/>
+        </w:rPr>
+        <w:t xml:space="preserve"> relate to each other. </w:t>
+      </w:r>
+    </w:p>
+    <w:p>
+      <w:pPr>
+        <w:rPr>
+          <w:lang w:val="en-US"/>
+        </w:rPr>
+      </w:pPr>
+      <w:r>
+        <w:rPr>
+          <w:lang w:val="en-US"/>
+        </w:rPr>
+        <w:t>Last but not least, we will show a preliminary drawing of our interface (2.8) and explain why we have chosen for this interface and how it will work.</w:t>
+      </w:r>
+      <w:r>
+        <w:rPr>
+          <w:lang w:val="en-US"/>
+        </w:rPr>
+        <w:t xml:space="preserve"> Chapter 3 contains a planning for the rest of the project. This schedule is built up around the deadlines for the other documents and has a preliminary planning for the implementation </w:t>
+      </w:r>
+      <w:proofErr w:type="spellStart"/>
+      <w:r>
+        <w:rPr>
+          <w:lang w:val="en-US"/>
+        </w:rPr>
+        <w:t>fase</w:t>
+      </w:r>
+      <w:proofErr w:type="spellEnd"/>
+      <w:r>
+        <w:rPr>
+          <w:lang w:val="en-US"/>
+        </w:rPr>
+        <w:t>.</w:t>
+      </w:r>
     </w:p>
     <w:sectPr>
       <w:pgSz w:w="11906" w:h="16838"/>
@@ -1034,11 +1258,22 @@
     <w:name w:val="Hyperlink"/>
     <w:basedOn w:val="Standaardalinea-lettertype"/>
     <w:uiPriority w:val="99"/>
-    <w:semiHidden/>
     <w:unhideWhenUsed/>
     <w:rsid w:val="00BB1F56"/>
     <w:rPr>
       <w:color w:val="0000FF"/>
+      <w:u w:val="single"/>
+    </w:rPr>
+  </w:style>
+  <w:style w:type="character" w:styleId="GevolgdeHyperlink">
+    <w:name w:val="FollowedHyperlink"/>
+    <w:basedOn w:val="Standaardalinea-lettertype"/>
+    <w:uiPriority w:val="99"/>
+    <w:semiHidden/>
+    <w:unhideWhenUsed/>
+    <w:rsid w:val="00201AC2"/>
+    <w:rPr>
+      <w:color w:val="800080" w:themeColor="followedHyperlink"/>
       <w:u w:val="single"/>
     </w:rPr>
   </w:style>

</xml_diff>